<commit_message>
changing r inline code format and templates
</commit_message>
<xml_diff>
--- a/inst/examples/results/result1.docx
+++ b/inst/examples/results/result1.docx
@@ -6,11 +6,33 @@
       <w:pPr>
         <w:pStyle w:val="Heading1"/>
       </w:pPr>
+      <w:proofErr w:type="spellStart"/>
       <w:r>
         <w:rPr>
           <w:lang w:val="cs-CZ"/>
         </w:rPr>
-        <w:t>This is a ver</w:t>
+        <w:t>This</w:t>
+      </w:r>
+      <w:proofErr w:type="spellEnd"/>
+      <w:r>
+        <w:rPr>
+          <w:lang w:val="cs-CZ"/>
+        </w:rPr>
+        <w:t xml:space="preserve"> </w:t>
+      </w:r>
+      <w:proofErr w:type="spellStart"/>
+      <w:r>
+        <w:rPr>
+          <w:lang w:val="cs-CZ"/>
+        </w:rPr>
+        <w:t>is</w:t>
+      </w:r>
+      <w:proofErr w:type="spellEnd"/>
+      <w:r>
+        <w:rPr>
+          <w:lang w:val="cs-CZ"/>
+        </w:rPr>
+        <w:t xml:space="preserve"> a ver</w:t>
       </w:r>
       <w:r>
         <w:t>y basic template of Word document with few inline codes</w:t>
@@ -31,89 +53,99 @@
       <w:r>
         <w:t xml:space="preserve">t </w:t>
       </w:r>
+      <w:r xmlns:w="http://schemas.openxmlformats.org/wordprocessingml/2006/main" xmlns:wp="http://schemas.openxmlformats.org/drawingml/2006/wordprocessingDrawing" xmlns:r="http://schemas.openxmlformats.org/officeDocument/2006/relationships" xmlns:w14="http://schemas.microsoft.com/office/word/2010/wordml">
+        <w:rPr>
+          <w:rStyle w:val="Heading2Char"/>
+        </w:rPr>
+        <w:t xml:space="preserve">2017-09-01</w:t>
+      </w:r>
     </w:p>
     <w:p>
       <w:pPr>
         <w:rPr>
           <w:highlight w:val="yellow"/>
-        </w:rPr>
-      </w:pPr>
-      <w:r xmlns:w="http://schemas.openxmlformats.org/wordprocessingml/2006/main" xmlns:wp="http://schemas.openxmlformats.org/drawingml/2006/wordprocessingDrawing" xmlns:r="http://schemas.openxmlformats.org/officeDocument/2006/relationships" xmlns:w14="http://schemas.microsoft.com/office/word/2010/wordml">
-        <w:rPr>
-          <w:rStyle w:val="Heading2Char"/>
-        </w:rPr>
-        <w:t xml:space="preserve">2017-08-18</w:t>
-      </w:r>
-    </w:p>
-    <w:p>
-      <w:pPr>
-        <w:rPr>
-          <w:rFonts w:ascii="Consolas" w:hAnsi="Consolas" w:cs="Consolas"/>
-          <w:vanish/>
-          <w:highlight w:val="yellow"/>
-          <w:specVanish/>
-        </w:rPr>
-      </w:pPr>
-      <w:r>
-        <w:t xml:space="preserve">Here we want to write </w:t>
-      </w:r>
-      <w:r>
-        <w:t>R version:</w:t>
-      </w:r>
-      <w:r>
-        <w:t xml:space="preserve"> </w:t>
-      </w:r>
-    </w:p>
-    <w:p>
-      <w:pPr>
-        <w:rPr>
-          <w:rFonts w:cs="Consolas"/>
-        </w:rPr>
-      </w:pPr>
-      <w:r xmlns:w="http://schemas.openxmlformats.org/wordprocessingml/2006/main" xmlns:wp="http://schemas.openxmlformats.org/drawingml/2006/wordprocessingDrawing" xmlns:r="http://schemas.openxmlformats.org/officeDocument/2006/relationships" xmlns:w14="http://schemas.microsoft.com/office/word/2010/wordml">
-        <w:rPr>
-          <w:rStyle w:val="DefaultParagraphFont"/>
-        </w:rPr>
-        <w:t xml:space="preserve">R version 3.3.1 (2016-06-21)</w:t>
-      </w:r>
-    </w:p>
-    <w:p>
-      <w:pPr>
-        <w:rPr>
-          <w:rFonts w:cs="Consolas"/>
-        </w:rPr>
-      </w:pPr>
-      <w:bookmarkStart w:id="0" w:name="_GoBack"/>
-      <w:bookmarkEnd w:id="0"/>
-      <w:r>
-        <w:rPr>
-          <w:rFonts w:cs="Consolas"/>
-        </w:rPr>
-        <w:t>And here again without specifying the style:</w:t>
-      </w:r>
-    </w:p>
-    <w:p>
-      <w:pPr>
-        <w:rPr>
-          <w:rFonts w:ascii="Consolas" w:hAnsi="Consolas" w:cs="Consolas"/>
-          <w:vanish/>
-          <w:highlight w:val="yellow"/>
-          <w:specVanish/>
         </w:rPr>
       </w:pPr>
     </w:p>
     <w:p>
       <w:pPr>
         <w:rPr>
+          <w:vanish/>
+          <w:highlight w:val="yellow"/>
+          <w:specVanish/>
+        </w:rPr>
+      </w:pPr>
+      <w:r>
+        <w:t xml:space="preserve">Here we want to write </w:t>
+      </w:r>
+      <w:r>
+        <w:t>R version:</w:t>
+      </w:r>
+      <w:r>
+        <w:t xml:space="preserve"> </w:t>
+      </w:r>
+      <w:r xmlns:w="http://schemas.openxmlformats.org/wordprocessingml/2006/main" xmlns:wp="http://schemas.openxmlformats.org/drawingml/2006/wordprocessingDrawing" xmlns:r="http://schemas.openxmlformats.org/officeDocument/2006/relationships" xmlns:w14="http://schemas.microsoft.com/office/word/2010/wordml">
+        <w:rPr>
+          <w:rStyle w:val="DefaultParagraphFont"/>
+        </w:rPr>
+        <w:t xml:space="preserve">R version 3.3.1 (2016-06-21)</w:t>
+      </w:r>
+    </w:p>
+    <w:p>
+      <w:pPr>
+        <w:rPr>
+          <w:rFonts w:ascii="Consolas" w:hAnsi="Consolas"/>
+          <w:vanish/>
+          <w:highlight w:val="yellow"/>
+          <w:specVanish/>
+        </w:rPr>
+      </w:pPr>
+      <w:r>
+        <w:t xml:space="preserve"> </w:t>
+      </w:r>
+      <w:proofErr w:type="gramStart"/>
+      <w:r>
+        <w:t>a</w:t>
+      </w:r>
+      <w:r>
+        <w:t>nd</w:t>
+      </w:r>
+      <w:proofErr w:type="gramEnd"/>
+      <w:r>
+        <w:t xml:space="preserve"> here again </w:t>
+      </w:r>
+      <w:r>
+        <w:t>in</w:t>
+      </w:r>
+      <w:r>
+        <w:t xml:space="preserve"> </w:t>
+      </w:r>
+      <w:proofErr w:type="spellStart"/>
+      <w:r>
+        <w:t>pre</w:t>
+      </w:r>
+      <w:r>
+        <w:t>specifying</w:t>
+      </w:r>
+      <w:proofErr w:type="spellEnd"/>
+      <w:r>
+        <w:t xml:space="preserve"> style:</w:t>
+      </w:r>
+      <w:r xmlns:w="http://schemas.openxmlformats.org/wordprocessingml/2006/main" xmlns:wp="http://schemas.openxmlformats.org/drawingml/2006/wordprocessingDrawing" xmlns:r="http://schemas.openxmlformats.org/officeDocument/2006/relationships" xmlns:w14="http://schemas.microsoft.com/office/word/2010/wordml">
+        <w:rPr>
+          <w:rStyle w:val="rednormalstyleChar"/>
+        </w:rPr>
+        <w:t xml:space="preserve">R version 3.3.1 (2016-06-21)</w:t>
+      </w:r>
+    </w:p>
+    <w:p>
+      <w:pPr>
+        <w:rPr>
           <w:rFonts w:cs="Consolas"/>
         </w:rPr>
       </w:pPr>
-      <w:r xmlns:w="http://schemas.openxmlformats.org/wordprocessingml/2006/main" xmlns:wp="http://schemas.openxmlformats.org/drawingml/2006/wordprocessingDrawing" xmlns:r="http://schemas.openxmlformats.org/officeDocument/2006/relationships" xmlns:w14="http://schemas.microsoft.com/office/word/2010/wordml">
-        <w:rPr>
-          <w:rStyle w:val="DefaultParagraphFont"/>
-        </w:rPr>
-        <w:t xml:space="preserve">R version 3.3.1 (2016-06-21)</w:t>
-      </w:r>
+      <w:bookmarkStart w:id="0" w:name="_GoBack"/>
+      <w:bookmarkEnd w:id="0"/>
     </w:p>
     <w:p>
       <w:pPr>
@@ -133,6 +165,7 @@
       <w:pgMar w:top="1417" w:right="1417" w:bottom="1417" w:left="1417" w:header="708" w:footer="708" w:gutter="0"/>
       <w:cols w:space="708"/>
       <w:docGrid w:linePitch="360"/>
+      <w:type xmlns:w="http://schemas.openxmlformats.org/wordprocessingml/2006/main" w:val="continuous"/>
     </w:sectPr>
   </w:body>
 </w:document>
@@ -628,6 +661,27 @@
       <w:szCs w:val="26"/>
     </w:rPr>
   </w:style>
+  <w:style w:type="paragraph" w:customStyle="1" w:styleId="rednormalstyle">
+    <w:name w:val="red normal style"/>
+    <w:basedOn w:val="Normal"/>
+    <w:link w:val="rednormalstyleChar"/>
+    <w:qFormat/>
+    <w:rsid w:val="00F33141"/>
+    <w:rPr>
+      <w:rFonts w:cs="Consolas"/>
+      <w:color w:val="FF0000"/>
+    </w:rPr>
+  </w:style>
+  <w:style w:type="character" w:customStyle="1" w:styleId="rednormalstyleChar">
+    <w:name w:val="red normal style Char"/>
+    <w:basedOn w:val="DefaultParagraphFont"/>
+    <w:link w:val="rednormalstyle"/>
+    <w:rsid w:val="00F33141"/>
+    <w:rPr>
+      <w:rFonts w:cs="Consolas"/>
+      <w:color w:val="FF0000"/>
+    </w:rPr>
+  </w:style>
 </w:styles>
 </file>
 

</xml_diff>

<commit_message>
preparing for final 0.2.2
</commit_message>
<xml_diff>
--- a/inst/examples/results/result1.docx
+++ b/inst/examples/results/result1.docx
@@ -57,7 +57,7 @@
         <w:rPr>
           <w:rStyle w:val="Heading2Char"/>
         </w:rPr>
-        <w:t xml:space="preserve">2017-09-01</w:t>
+        <w:t xml:space="preserve">2017-09-04</w:t>
       </w:r>
     </w:p>
     <w:p>
@@ -101,33 +101,33 @@
         </w:rPr>
       </w:pPr>
       <w:r>
+        <w:t xml:space="preserve"> a</w:t>
+      </w:r>
+      <w:r>
+        <w:t xml:space="preserve">nd here again </w:t>
+      </w:r>
+      <w:r>
+        <w:t>in</w:t>
+      </w:r>
+      <w:r>
         <w:t xml:space="preserve"> </w:t>
       </w:r>
-      <w:proofErr w:type="gramStart"/>
-      <w:r>
-        <w:t>a</w:t>
-      </w:r>
-      <w:r>
-        <w:t>nd</w:t>
-      </w:r>
-      <w:proofErr w:type="gramEnd"/>
-      <w:r>
-        <w:t xml:space="preserve"> here again </w:t>
-      </w:r>
-      <w:r>
-        <w:t>in</w:t>
-      </w:r>
-      <w:r>
-        <w:t xml:space="preserve"> </w:t>
-      </w:r>
       <w:proofErr w:type="spellStart"/>
       <w:r>
         <w:t>pre</w:t>
       </w:r>
       <w:r>
-        <w:t>specifying</w:t>
+        <w:t>specif</w:t>
+      </w:r>
+      <w:r>
+        <w:t>ied</w:t>
       </w:r>
       <w:proofErr w:type="spellEnd"/>
+      <w:r>
+        <w:t xml:space="preserve"> (red normal)</w:t>
+      </w:r>
+      <w:bookmarkStart w:id="0" w:name="_GoBack"/>
+      <w:bookmarkEnd w:id="0"/>
       <w:r>
         <w:t xml:space="preserve"> style:</w:t>
       </w:r>
@@ -144,8 +144,6 @@
           <w:rFonts w:cs="Consolas"/>
         </w:rPr>
       </w:pPr>
-      <w:bookmarkStart w:id="0" w:name="_GoBack"/>
-      <w:bookmarkEnd w:id="0"/>
     </w:p>
     <w:p>
       <w:pPr>

</xml_diff>